<commit_message>
edited healthplix and awards section
</commit_message>
<xml_diff>
--- a/Tech-Resume/Sudeep Sharma Resume Tech.docx
+++ b/Tech-Resume/Sudeep Sharma Resume Tech.docx
@@ -258,7 +258,7 @@
         </w:rPr>
         <w:t xml:space="preserve">Full Stack Developer</w:t>
         <w:tab/>
-        <w:t xml:space="preserve">   May 2022 - Present</w:t>
+        <w:t xml:space="preserve">   May 2022 - April 2023</w:t>
       </w:r>
     </w:p>
     <w:p>
@@ -336,63 +336,9 @@
         </w:rPr>
         <w:t xml:space="preserve">Developed a system to automate and scale cron tasks using airflow and celery , migrated various cron jobs to DAGs.</w:t>
       </w:r>
-      <w:r>
-        <w:rPr>
-          <w:rtl w:val="0"/>
-        </w:rPr>
-      </w:r>
-    </w:p>
-    <w:p>
-      <w:pPr>
-        <w:pageBreakBefore w:val="0"/>
-        <w:tabs>
-          <w:tab w:val="right" w:leader="none" w:pos="9923"/>
-        </w:tabs>
-        <w:spacing w:line="220" w:lineRule="auto"/>
-        <w:rPr>
-          <w:b w:val="1"/>
-        </w:rPr>
-      </w:pPr>
-      <w:r>
-        <w:rPr>
-          <w:b w:val="1"/>
-          <w:rtl w:val="0"/>
-        </w:rPr>
-        <w:t xml:space="preserve">Homingos / Flam</w:t>
-      </w:r>
-      <w:r>
-        <w:rPr>
-          <w:b w:val="1"/>
-          <w:rtl w:val="0"/>
-        </w:rPr>
-        <w:tab/>
-        <w:t xml:space="preserve">    Bangalore, India </w:t>
-      </w:r>
-    </w:p>
-    <w:p>
-      <w:pPr>
-        <w:pageBreakBefore w:val="0"/>
-        <w:tabs>
-          <w:tab w:val="right" w:leader="none" w:pos="9923"/>
-        </w:tabs>
-        <w:spacing w:line="220" w:lineRule="auto"/>
-        <w:rPr>
-          <w:i w:val="1"/>
-        </w:rPr>
-      </w:pPr>
-      <w:r>
-        <w:rPr>
-          <w:i w:val="1"/>
-          <w:rtl w:val="0"/>
-        </w:rPr>
-        <w:t xml:space="preserve">SDE intern</w:t>
-        <w:tab/>
-        <w:t xml:space="preserve">   May 2021 – Feb 2022</w:t>
-      </w:r>
-    </w:p>
-    <w:p>
-      <w:pPr>
-        <w:pageBreakBefore w:val="0"/>
+    </w:p>
+    <w:p>
+      <w:pPr>
         <w:numPr>
           <w:ilvl w:val="0"/>
           <w:numId w:val="1"/>
@@ -400,14 +346,67 @@
         <w:ind w:left="360"/>
         <w:jc w:val="both"/>
         <w:rPr>
-          <w:rFonts w:ascii="Times New Roman" w:cs="Times New Roman" w:eastAsia="Times New Roman" w:hAnsi="Times New Roman"/>
-        </w:rPr>
-      </w:pPr>
-      <w:r>
-        <w:rPr>
-          <w:rtl w:val="0"/>
-        </w:rPr>
-        <w:t xml:space="preserve">Created recording feature for existing main AR application of the brand, frames that were captured using NatCorder API were combination of the main camera feed and overlaid AR elements.Also created a screenshot feature standalone script.</w:t>
+          <w:u w:val="none"/>
+        </w:rPr>
+      </w:pPr>
+      <w:r>
+        <w:rPr>
+          <w:rtl w:val="0"/>
+        </w:rPr>
+        <w:t xml:space="preserve">Developed an algorithm from scratch to translate natural language written in a prescription field by the doctor into meaningful medicine ,brand name and dosage as mentioned in our database,if not then the algo outputs closest match.</w:t>
+      </w:r>
+      <w:r>
+        <w:rPr>
+          <w:rtl w:val="0"/>
+        </w:rPr>
+      </w:r>
+    </w:p>
+    <w:p>
+      <w:pPr>
+        <w:pageBreakBefore w:val="0"/>
+        <w:tabs>
+          <w:tab w:val="right" w:leader="none" w:pos="9923"/>
+        </w:tabs>
+        <w:spacing w:line="220" w:lineRule="auto"/>
+        <w:rPr>
+          <w:b w:val="1"/>
+        </w:rPr>
+      </w:pPr>
+      <w:r>
+        <w:rPr>
+          <w:b w:val="1"/>
+          <w:rtl w:val="0"/>
+        </w:rPr>
+        <w:t xml:space="preserve">Homingos / Flam</w:t>
+      </w:r>
+      <w:r>
+        <w:rPr>
+          <w:b w:val="1"/>
+          <w:rtl w:val="0"/>
+        </w:rPr>
+        <w:tab/>
+        <w:t xml:space="preserve">    Bangalore, India </w:t>
+      </w:r>
+    </w:p>
+    <w:p>
+      <w:pPr>
+        <w:pageBreakBefore w:val="0"/>
+        <w:tabs>
+          <w:tab w:val="right" w:leader="none" w:pos="9923"/>
+        </w:tabs>
+        <w:spacing w:line="220" w:lineRule="auto"/>
+        <w:rPr>
+          <w:i w:val="1"/>
+        </w:rPr>
+      </w:pPr>
+      <w:r>
+        <w:rPr>
+          <w:i w:val="1"/>
+          <w:rtl w:val="0"/>
+        </w:rPr>
+        <w:t xml:space="preserve">SDE intern</w:t>
+        <w:tab/>
+        <w:t xml:space="preserve">   May 2021 – Feb 2022</w:t>
       </w:r>
     </w:p>
     <w:p>
@@ -427,7 +426,7 @@
         <w:rPr>
           <w:rtl w:val="0"/>
         </w:rPr>
-        <w:t xml:space="preserve">Created various multithreaded features in the application which allowed  greater performance and user experience.</w:t>
+        <w:t xml:space="preserve">Created recording feature for existing main AR application of the brand, frames that were captured using NatCorder API were combination of the main camera feed and overlaid AR elements.Also created a screenshot feature standalone script.</w:t>
       </w:r>
     </w:p>
     <w:p>
@@ -447,7 +446,7 @@
         <w:rPr>
           <w:rtl w:val="0"/>
         </w:rPr>
-        <w:t xml:space="preserve">Restructured the existing user authentication and data downloading algorithm for greater scalability and privacy.</w:t>
+        <w:t xml:space="preserve">Created various multithreaded features in the application which allowed  greater performance and user experience.</w:t>
       </w:r>
     </w:p>
     <w:p>
@@ -467,60 +466,7 @@
         <w:rPr>
           <w:rtl w:val="0"/>
         </w:rPr>
-        <w:t xml:space="preserve">Created various native-like features for the UI of the app which was made in unity without any  pre-existing templates.</w:t>
-      </w:r>
-      <w:r>
-        <w:rPr>
-          <w:rtl w:val="0"/>
-        </w:rPr>
-      </w:r>
-    </w:p>
-    <w:p>
-      <w:pPr>
-        <w:pageBreakBefore w:val="0"/>
-        <w:tabs>
-          <w:tab w:val="right" w:leader="none" w:pos="9923"/>
-        </w:tabs>
-        <w:spacing w:line="220" w:lineRule="auto"/>
-        <w:rPr>
-          <w:b w:val="1"/>
-        </w:rPr>
-      </w:pPr>
-      <w:r>
-        <w:rPr>
-          <w:b w:val="1"/>
-          <w:rtl w:val="0"/>
-        </w:rPr>
-        <w:t xml:space="preserve">Inspirit Learning </w:t>
-      </w:r>
-      <w:r>
-        <w:rPr>
-          <w:b w:val="1"/>
-          <w:rtl w:val="0"/>
-        </w:rPr>
-        <w:tab/>
-        <w:t xml:space="preserve">    Mumbai, India</w:t>
-      </w:r>
-    </w:p>
-    <w:p>
-      <w:pPr>
-        <w:pageBreakBefore w:val="0"/>
-        <w:tabs>
-          <w:tab w:val="right" w:leader="none" w:pos="9923"/>
-        </w:tabs>
-        <w:spacing w:line="220" w:lineRule="auto"/>
-        <w:rPr>
-          <w:i w:val="1"/>
-        </w:rPr>
-      </w:pPr>
-      <w:r>
-        <w:rPr>
-          <w:i w:val="1"/>
-          <w:rtl w:val="0"/>
-        </w:rPr>
-        <w:t xml:space="preserve">Virtual Reality Development Intern</w:t>
-        <w:tab/>
-        <w:t xml:space="preserve">   May 2020 - July 2020</w:t>
+        <w:t xml:space="preserve">Restructured the existing user authentication and data downloading algorithm for greater scalability and privacy.</w:t>
       </w:r>
     </w:p>
     <w:p>
@@ -540,7 +486,60 @@
         <w:rPr>
           <w:rtl w:val="0"/>
         </w:rPr>
-        <w:t xml:space="preserve">Worked on building educational VR and desktop ,interactable science laboratories and related experiments</w:t>
+        <w:t xml:space="preserve">Created various native-like features for the UI of the app which was made in unity without any  pre-existing templates.</w:t>
+      </w:r>
+      <w:r>
+        <w:rPr>
+          <w:rtl w:val="0"/>
+        </w:rPr>
+      </w:r>
+    </w:p>
+    <w:p>
+      <w:pPr>
+        <w:pageBreakBefore w:val="0"/>
+        <w:tabs>
+          <w:tab w:val="right" w:leader="none" w:pos="9923"/>
+        </w:tabs>
+        <w:spacing w:line="220" w:lineRule="auto"/>
+        <w:rPr>
+          <w:b w:val="1"/>
+        </w:rPr>
+      </w:pPr>
+      <w:r>
+        <w:rPr>
+          <w:b w:val="1"/>
+          <w:rtl w:val="0"/>
+        </w:rPr>
+        <w:t xml:space="preserve">Inspirit Learning </w:t>
+      </w:r>
+      <w:r>
+        <w:rPr>
+          <w:b w:val="1"/>
+          <w:rtl w:val="0"/>
+        </w:rPr>
+        <w:tab/>
+        <w:t xml:space="preserve">    Mumbai, India</w:t>
+      </w:r>
+    </w:p>
+    <w:p>
+      <w:pPr>
+        <w:pageBreakBefore w:val="0"/>
+        <w:tabs>
+          <w:tab w:val="right" w:leader="none" w:pos="9923"/>
+        </w:tabs>
+        <w:spacing w:line="220" w:lineRule="auto"/>
+        <w:rPr>
+          <w:i w:val="1"/>
+        </w:rPr>
+      </w:pPr>
+      <w:r>
+        <w:rPr>
+          <w:i w:val="1"/>
+          <w:rtl w:val="0"/>
+        </w:rPr>
+        <w:t xml:space="preserve">Virtual Reality Development Intern</w:t>
+        <w:tab/>
+        <w:t xml:space="preserve">   May 2020 - July 2020</w:t>
       </w:r>
     </w:p>
     <w:p>
@@ -560,7 +559,7 @@
         <w:rPr>
           <w:rtl w:val="0"/>
         </w:rPr>
-        <w:t xml:space="preserve">Built chemistry and biology laboratories in 3 months which were coded in C# and built using Unity, prepared assetbundles for deploying to the main application and used cloud build for making test apps.</w:t>
+        <w:t xml:space="preserve">Worked on building educational VR and desktop ,interactable science laboratories and related experiments</w:t>
       </w:r>
     </w:p>
     <w:p>
@@ -580,12 +579,34 @@
         <w:rPr>
           <w:rtl w:val="0"/>
         </w:rPr>
+        <w:t xml:space="preserve">Built chemistry and biology laboratories in 3 months which were coded in C# and built using Unity, prepared assetbundles for deploying to the main application and used cloud build for making test apps.</w:t>
+      </w:r>
+    </w:p>
+    <w:p>
+      <w:pPr>
+        <w:pageBreakBefore w:val="0"/>
+        <w:numPr>
+          <w:ilvl w:val="0"/>
+          <w:numId w:val="1"/>
+        </w:numPr>
+        <w:spacing w:line="240" w:lineRule="auto"/>
+        <w:ind w:left="360"/>
+        <w:jc w:val="both"/>
+        <w:rPr>
+          <w:rFonts w:ascii="Times New Roman" w:cs="Times New Roman" w:eastAsia="Times New Roman" w:hAnsi="Times New Roman"/>
+        </w:rPr>
+      </w:pPr>
+      <w:r>
+        <w:rPr>
+          <w:rtl w:val="0"/>
+        </w:rPr>
         <w:t xml:space="preserve">Worked on tracking player movement, user mouse click count and environmental interaction per user login into the app.</w:t>
       </w:r>
     </w:p>
     <w:p>
       <w:pPr>
         <w:pageBreakBefore w:val="0"/>
+        <w:spacing w:line="240" w:lineRule="auto"/>
         <w:ind w:left="360" w:firstLine="0"/>
         <w:jc w:val="both"/>
         <w:rPr/>
@@ -605,6 +626,7 @@
         <w:tabs>
           <w:tab w:val="right" w:leader="none" w:pos="10627"/>
         </w:tabs>
+        <w:spacing w:line="240" w:lineRule="auto"/>
         <w:rPr>
           <w:b w:val="1"/>
           <w:smallCaps w:val="1"/>
@@ -944,38 +966,6 @@
           <w:rtl w:val="0"/>
         </w:rPr>
         <w:t xml:space="preserve">Secured ’Gold medal’ in ’Ashoka Tech for Change’ event during Inter IIT Tech meet 8.0 2019.</w:t>
-      </w:r>
-    </w:p>
-    <w:p>
-      <w:pPr>
-        <w:numPr>
-          <w:ilvl w:val="0"/>
-          <w:numId w:val="2"/>
-        </w:numPr>
-        <w:ind w:left="360"/>
-        <w:jc w:val="both"/>
-      </w:pPr>
-      <w:r>
-        <w:rPr>
-          <w:rtl w:val="0"/>
-        </w:rPr>
-        <w:t xml:space="preserve">Secured a rank of 1726 out of 200000 aspirants, scored 249/360 in JEE Advanced 2017.</w:t>
-      </w:r>
-    </w:p>
-    <w:p>
-      <w:pPr>
-        <w:numPr>
-          <w:ilvl w:val="0"/>
-          <w:numId w:val="2"/>
-        </w:numPr>
-        <w:ind w:left="360"/>
-        <w:jc w:val="both"/>
-      </w:pPr>
-      <w:r>
-        <w:rPr>
-          <w:rtl w:val="0"/>
-        </w:rPr>
-        <w:t xml:space="preserve">Secured a rank of 2304 out of 1500000 aspirants, scored 254/360 in JEE Mains 2017.</w:t>
       </w:r>
       <w:r>
         <w:rPr>

</xml_diff>

<commit_message>
added photo and underlined imp terms in tech cv
</commit_message>
<xml_diff>
--- a/Tech-Resume/Sudeep Sharma Resume Tech.docx
+++ b/Tech-Resume/Sudeep Sharma Resume Tech.docx
@@ -258,7 +258,7 @@
         </w:rPr>
         <w:t xml:space="preserve">Full Stack Developer</w:t>
         <w:tab/>
-        <w:t xml:space="preserve">   May 2022 - April 2023</w:t>
+        <w:t xml:space="preserve">   May 2022 - Present</w:t>
       </w:r>
     </w:p>
     <w:p>
@@ -277,7 +277,33 @@
         <w:rPr>
           <w:rtl w:val="0"/>
         </w:rPr>
-        <w:t xml:space="preserve">Developed data pipeline for scheduled retrieval of daily data from multiple data sources to AWS S3 and finally to athena.</w:t>
+        <w:t xml:space="preserve">Developed data pipeline for scheduled retrieval of daily data from multiple data sources to </w:t>
+      </w:r>
+      <w:r>
+        <w:rPr>
+          <w:u w:val="single"/>
+          <w:rtl w:val="0"/>
+        </w:rPr>
+        <w:t xml:space="preserve">AWS</w:t>
+      </w:r>
+      <w:r>
+        <w:rPr>
+          <w:rtl w:val="0"/>
+        </w:rPr>
+        <w:t xml:space="preserve"> S3 and finally to</w:t>
+      </w:r>
+      <w:r>
+        <w:rPr>
+          <w:u w:val="single"/>
+          <w:rtl w:val="0"/>
+        </w:rPr>
+        <w:t xml:space="preserve"> athena</w:t>
+      </w:r>
+      <w:r>
+        <w:rPr>
+          <w:rtl w:val="0"/>
+        </w:rPr>
+        <w:t xml:space="preserve">.</w:t>
       </w:r>
     </w:p>
     <w:p>
@@ -296,7 +322,33 @@
         <w:rPr>
           <w:rtl w:val="0"/>
         </w:rPr>
-        <w:t xml:space="preserve">Setup the ELK pipeline for log retrieval and searching , load tested at scale for high volume servers and log production .</w:t>
+        <w:t xml:space="preserve">Setup the </w:t>
+      </w:r>
+      <w:r>
+        <w:rPr>
+          <w:u w:val="single"/>
+          <w:rtl w:val="0"/>
+        </w:rPr>
+        <w:t xml:space="preserve">ELK</w:t>
+      </w:r>
+      <w:r>
+        <w:rPr>
+          <w:rtl w:val="0"/>
+        </w:rPr>
+        <w:t xml:space="preserve"> pipeline for log retrieval and searching , </w:t>
+      </w:r>
+      <w:r>
+        <w:rPr>
+          <w:u w:val="single"/>
+          <w:rtl w:val="0"/>
+        </w:rPr>
+        <w:t xml:space="preserve">load tested</w:t>
+      </w:r>
+      <w:r>
+        <w:rPr>
+          <w:rtl w:val="0"/>
+        </w:rPr>
+        <w:t xml:space="preserve"> at scale for high volume servers and log production .</w:t>
       </w:r>
     </w:p>
     <w:p>
@@ -315,7 +367,46 @@
         <w:rPr>
           <w:rtl w:val="0"/>
         </w:rPr>
-        <w:t xml:space="preserve">Developed and improved a big data DQR pipeline using pyspark , deployed in ecs cluster in aws.</w:t>
+        <w:t xml:space="preserve">Developed and improved a big data </w:t>
+      </w:r>
+      <w:r>
+        <w:rPr>
+          <w:u w:val="single"/>
+          <w:rtl w:val="0"/>
+        </w:rPr>
+        <w:t xml:space="preserve">DQR</w:t>
+      </w:r>
+      <w:r>
+        <w:rPr>
+          <w:rtl w:val="0"/>
+        </w:rPr>
+        <w:t xml:space="preserve"> pipeline using </w:t>
+      </w:r>
+      <w:r>
+        <w:rPr>
+          <w:u w:val="single"/>
+          <w:rtl w:val="0"/>
+        </w:rPr>
+        <w:t xml:space="preserve">pyspark</w:t>
+      </w:r>
+      <w:r>
+        <w:rPr>
+          <w:rtl w:val="0"/>
+        </w:rPr>
+        <w:t xml:space="preserve"> , deployed in </w:t>
+      </w:r>
+      <w:r>
+        <w:rPr>
+          <w:u w:val="single"/>
+          <w:rtl w:val="0"/>
+        </w:rPr>
+        <w:t xml:space="preserve">ecs cluster</w:t>
+      </w:r>
+      <w:r>
+        <w:rPr>
+          <w:rtl w:val="0"/>
+        </w:rPr>
+        <w:t xml:space="preserve"> in aws.</w:t>
       </w:r>
     </w:p>
     <w:p>
@@ -334,26 +425,46 @@
         <w:rPr>
           <w:rtl w:val="0"/>
         </w:rPr>
-        <w:t xml:space="preserve">Developed a system to automate and scale cron tasks using airflow and celery , migrated various cron jobs to DAGs.</w:t>
-      </w:r>
-    </w:p>
-    <w:p>
-      <w:pPr>
-        <w:numPr>
-          <w:ilvl w:val="0"/>
-          <w:numId w:val="1"/>
-        </w:numPr>
-        <w:ind w:left="360"/>
-        <w:jc w:val="both"/>
-        <w:rPr>
-          <w:u w:val="none"/>
-        </w:rPr>
-      </w:pPr>
-      <w:r>
-        <w:rPr>
-          <w:rtl w:val="0"/>
-        </w:rPr>
-        <w:t xml:space="preserve">Developed an algorithm from scratch to translate natural language written in a prescription field by the doctor into meaningful medicine ,brand name and dosage as mentioned in our database,if not then the algo outputs closest match.</w:t>
+        <w:t xml:space="preserve">Developed a system to automate and scale cron tasks using </w:t>
+      </w:r>
+      <w:r>
+        <w:rPr>
+          <w:u w:val="single"/>
+          <w:rtl w:val="0"/>
+        </w:rPr>
+        <w:t xml:space="preserve">airflow</w:t>
+      </w:r>
+      <w:r>
+        <w:rPr>
+          <w:rtl w:val="0"/>
+        </w:rPr>
+        <w:t xml:space="preserve"> and </w:t>
+      </w:r>
+      <w:r>
+        <w:rPr>
+          <w:u w:val="single"/>
+          <w:rtl w:val="0"/>
+        </w:rPr>
+        <w:t xml:space="preserve">celery</w:t>
+      </w:r>
+      <w:r>
+        <w:rPr>
+          <w:rtl w:val="0"/>
+        </w:rPr>
+        <w:t xml:space="preserve"> , migrated various </w:t>
+      </w:r>
+      <w:r>
+        <w:rPr>
+          <w:u w:val="single"/>
+          <w:rtl w:val="0"/>
+        </w:rPr>
+        <w:t xml:space="preserve">cron jobs to DAGs</w:t>
+      </w:r>
+      <w:r>
+        <w:rPr>
+          <w:rtl w:val="0"/>
+        </w:rPr>
+        <w:t xml:space="preserve">.</w:t>
       </w:r>
       <w:r>
         <w:rPr>
@@ -426,7 +537,46 @@
         <w:rPr>
           <w:rtl w:val="0"/>
         </w:rPr>
-        <w:t xml:space="preserve">Created recording feature for existing main AR application of the brand, frames that were captured using NatCorder API were combination of the main camera feed and overlaid AR elements.Also created a screenshot feature standalone script.</w:t>
+        <w:t xml:space="preserve">Created recording feature for existing main </w:t>
+      </w:r>
+      <w:r>
+        <w:rPr>
+          <w:u w:val="single"/>
+          <w:rtl w:val="0"/>
+        </w:rPr>
+        <w:t xml:space="preserve">AR</w:t>
+      </w:r>
+      <w:r>
+        <w:rPr>
+          <w:rtl w:val="0"/>
+        </w:rPr>
+        <w:t xml:space="preserve"> application of the brand, frames that were captured using </w:t>
+      </w:r>
+      <w:r>
+        <w:rPr>
+          <w:u w:val="single"/>
+          <w:rtl w:val="0"/>
+        </w:rPr>
+        <w:t xml:space="preserve">NatCorder API</w:t>
+      </w:r>
+      <w:r>
+        <w:rPr>
+          <w:rtl w:val="0"/>
+        </w:rPr>
+        <w:t xml:space="preserve"> were combination of the main camera feed and overlaid AR elements.Also created a </w:t>
+      </w:r>
+      <w:r>
+        <w:rPr>
+          <w:u w:val="single"/>
+          <w:rtl w:val="0"/>
+        </w:rPr>
+        <w:t xml:space="preserve">screenshot feature</w:t>
+      </w:r>
+      <w:r>
+        <w:rPr>
+          <w:rtl w:val="0"/>
+        </w:rPr>
+        <w:t xml:space="preserve"> standalone script.</w:t>
       </w:r>
     </w:p>
     <w:p>
@@ -446,7 +596,20 @@
         <w:rPr>
           <w:rtl w:val="0"/>
         </w:rPr>
-        <w:t xml:space="preserve">Created various multithreaded features in the application which allowed  greater performance and user experience.</w:t>
+        <w:t xml:space="preserve">Created various </w:t>
+      </w:r>
+      <w:r>
+        <w:rPr>
+          <w:u w:val="single"/>
+          <w:rtl w:val="0"/>
+        </w:rPr>
+        <w:t xml:space="preserve">multithreaded</w:t>
+      </w:r>
+      <w:r>
+        <w:rPr>
+          <w:rtl w:val="0"/>
+        </w:rPr>
+        <w:t xml:space="preserve"> features in the application which allowed  greater performance and user experience.</w:t>
       </w:r>
     </w:p>
     <w:p>
@@ -466,7 +629,33 @@
         <w:rPr>
           <w:rtl w:val="0"/>
         </w:rPr>
-        <w:t xml:space="preserve">Restructured the existing user authentication and data downloading algorithm for greater scalability and privacy.</w:t>
+        <w:t xml:space="preserve">Restructured the existing </w:t>
+      </w:r>
+      <w:r>
+        <w:rPr>
+          <w:u w:val="single"/>
+          <w:rtl w:val="0"/>
+        </w:rPr>
+        <w:t xml:space="preserve">user authentication</w:t>
+      </w:r>
+      <w:r>
+        <w:rPr>
+          <w:rtl w:val="0"/>
+        </w:rPr>
+        <w:t xml:space="preserve"> and </w:t>
+      </w:r>
+      <w:r>
+        <w:rPr>
+          <w:u w:val="single"/>
+          <w:rtl w:val="0"/>
+        </w:rPr>
+        <w:t xml:space="preserve">data downloading algorithm</w:t>
+      </w:r>
+      <w:r>
+        <w:rPr>
+          <w:rtl w:val="0"/>
+        </w:rPr>
+        <w:t xml:space="preserve"> for greater scalability and privacy.</w:t>
       </w:r>
     </w:p>
     <w:p>
@@ -486,7 +675,33 @@
         <w:rPr>
           <w:rtl w:val="0"/>
         </w:rPr>
-        <w:t xml:space="preserve">Created various native-like features for the UI of the app which was made in unity without any  pre-existing templates.</w:t>
+        <w:t xml:space="preserve">Created various </w:t>
+      </w:r>
+      <w:r>
+        <w:rPr>
+          <w:u w:val="single"/>
+          <w:rtl w:val="0"/>
+        </w:rPr>
+        <w:t xml:space="preserve">native-like features</w:t>
+      </w:r>
+      <w:r>
+        <w:rPr>
+          <w:rtl w:val="0"/>
+        </w:rPr>
+        <w:t xml:space="preserve"> for the </w:t>
+      </w:r>
+      <w:r>
+        <w:rPr>
+          <w:u w:val="single"/>
+          <w:rtl w:val="0"/>
+        </w:rPr>
+        <w:t xml:space="preserve">UI</w:t>
+      </w:r>
+      <w:r>
+        <w:rPr>
+          <w:rtl w:val="0"/>
+        </w:rPr>
+        <w:t xml:space="preserve"> of the app which was made in unity without any  pre-existing templates.</w:t>
       </w:r>
       <w:r>
         <w:rPr>
@@ -559,7 +774,20 @@
         <w:rPr>
           <w:rtl w:val="0"/>
         </w:rPr>
-        <w:t xml:space="preserve">Worked on building educational VR and desktop ,interactable science laboratories and related experiments</w:t>
+        <w:t xml:space="preserve">Worked on building </w:t>
+      </w:r>
+      <w:r>
+        <w:rPr>
+          <w:u w:val="single"/>
+          <w:rtl w:val="0"/>
+        </w:rPr>
+        <w:t xml:space="preserve">educational VR</w:t>
+      </w:r>
+      <w:r>
+        <w:rPr>
+          <w:rtl w:val="0"/>
+        </w:rPr>
+        <w:t xml:space="preserve"> and desktop ,interactable science laboratories and related experiments</w:t>
       </w:r>
     </w:p>
     <w:p>
@@ -579,7 +807,59 @@
         <w:rPr>
           <w:rtl w:val="0"/>
         </w:rPr>
-        <w:t xml:space="preserve">Built chemistry and biology laboratories in 3 months which were coded in C# and built using Unity, prepared assetbundles for deploying to the main application and used cloud build for making test apps.</w:t>
+        <w:t xml:space="preserve">Built chemistry and biology laboratories in 3 months which were coded in </w:t>
+      </w:r>
+      <w:r>
+        <w:rPr>
+          <w:u w:val="single"/>
+          <w:rtl w:val="0"/>
+        </w:rPr>
+        <w:t xml:space="preserve">C#</w:t>
+      </w:r>
+      <w:r>
+        <w:rPr>
+          <w:rtl w:val="0"/>
+        </w:rPr>
+        <w:t xml:space="preserve"> and built using </w:t>
+      </w:r>
+      <w:r>
+        <w:rPr>
+          <w:u w:val="single"/>
+          <w:rtl w:val="0"/>
+        </w:rPr>
+        <w:t xml:space="preserve">Unity</w:t>
+      </w:r>
+      <w:r>
+        <w:rPr>
+          <w:rtl w:val="0"/>
+        </w:rPr>
+        <w:t xml:space="preserve">, prepared </w:t>
+      </w:r>
+      <w:r>
+        <w:rPr>
+          <w:u w:val="single"/>
+          <w:rtl w:val="0"/>
+        </w:rPr>
+        <w:t xml:space="preserve">assetbundles</w:t>
+      </w:r>
+      <w:r>
+        <w:rPr>
+          <w:rtl w:val="0"/>
+        </w:rPr>
+        <w:t xml:space="preserve"> for deploying to the main application and used </w:t>
+      </w:r>
+      <w:r>
+        <w:rPr>
+          <w:u w:val="single"/>
+          <w:rtl w:val="0"/>
+        </w:rPr>
+        <w:t xml:space="preserve">cloud build</w:t>
+      </w:r>
+      <w:r>
+        <w:rPr>
+          <w:rtl w:val="0"/>
+        </w:rPr>
+        <w:t xml:space="preserve"> for making test apps.</w:t>
       </w:r>
     </w:p>
     <w:p>
@@ -589,7 +869,6 @@
           <w:ilvl w:val="0"/>
           <w:numId w:val="1"/>
         </w:numPr>
-        <w:spacing w:line="240" w:lineRule="auto"/>
         <w:ind w:left="360"/>
         <w:jc w:val="both"/>
         <w:rPr>
@@ -600,13 +879,25 @@
         <w:rPr>
           <w:rtl w:val="0"/>
         </w:rPr>
-        <w:t xml:space="preserve">Worked on tracking player movement, user mouse click count and environmental interaction per user login into the app.</w:t>
+        <w:t xml:space="preserve">Worked on</w:t>
+      </w:r>
+      <w:r>
+        <w:rPr>
+          <w:u w:val="single"/>
+          <w:rtl w:val="0"/>
+        </w:rPr>
+        <w:t xml:space="preserve"> tracking player movement</w:t>
+      </w:r>
+      <w:r>
+        <w:rPr>
+          <w:rtl w:val="0"/>
+        </w:rPr>
+        <w:t xml:space="preserve">, user mouse click count and environmental interaction per user login into the app.</w:t>
       </w:r>
     </w:p>
     <w:p>
       <w:pPr>
         <w:pageBreakBefore w:val="0"/>
-        <w:spacing w:line="240" w:lineRule="auto"/>
         <w:ind w:left="360" w:firstLine="0"/>
         <w:jc w:val="both"/>
         <w:rPr/>
@@ -626,7 +917,6 @@
         <w:tabs>
           <w:tab w:val="right" w:leader="none" w:pos="10627"/>
         </w:tabs>
-        <w:spacing w:line="240" w:lineRule="auto"/>
         <w:rPr>
           <w:b w:val="1"/>
           <w:smallCaps w:val="1"/>
@@ -702,7 +992,59 @@
         <w:rPr>
           <w:rtl w:val="0"/>
         </w:rPr>
-        <w:t xml:space="preserve">Worked on Collaborative projects in a team such as developing games, 3d and 2d graphical development using OpenGL and C++, conducted game development workshops. Managed a team of developers in various successful projects for 2 years. Formed various branches of CGL including social media , Sponsorship, Public relation and Game Designers.Guided team for Game Development World Championship 2020. Society got enrolled under Technology Students Gymkhana on 1/08/2021 under my guidance.</w:t>
+        <w:t xml:space="preserve">Worked on </w:t>
+      </w:r>
+      <w:r>
+        <w:rPr>
+          <w:u w:val="single"/>
+          <w:rtl w:val="0"/>
+        </w:rPr>
+        <w:t xml:space="preserve">Collaborative projects</w:t>
+      </w:r>
+      <w:r>
+        <w:rPr>
+          <w:rtl w:val="0"/>
+        </w:rPr>
+        <w:t xml:space="preserve"> in a team such as developing games, </w:t>
+      </w:r>
+      <w:r>
+        <w:rPr>
+          <w:u w:val="single"/>
+          <w:rtl w:val="0"/>
+        </w:rPr>
+        <w:t xml:space="preserve">3d and 2d graphical development</w:t>
+      </w:r>
+      <w:r>
+        <w:rPr>
+          <w:rtl w:val="0"/>
+        </w:rPr>
+        <w:t xml:space="preserve"> using </w:t>
+      </w:r>
+      <w:r>
+        <w:rPr>
+          <w:u w:val="single"/>
+          <w:rtl w:val="0"/>
+        </w:rPr>
+        <w:t xml:space="preserve">OpenGL</w:t>
+      </w:r>
+      <w:r>
+        <w:rPr>
+          <w:rtl w:val="0"/>
+        </w:rPr>
+        <w:t xml:space="preserve"> and </w:t>
+      </w:r>
+      <w:r>
+        <w:rPr>
+          <w:u w:val="single"/>
+          <w:rtl w:val="0"/>
+        </w:rPr>
+        <w:t xml:space="preserve">C++</w:t>
+      </w:r>
+      <w:r>
+        <w:rPr>
+          <w:rtl w:val="0"/>
+        </w:rPr>
+        <w:t xml:space="preserve">, conducted game development workshops. Managed a team of developers in various successful projects for 2 years. Formed various branches of CGL including social media , Sponsorship, Public relation and Game Designers.Guided team for Game Development World Championship 2020. Society got enrolled under Technology Students Gymkhana on 1/08/2021 under my guidance.</w:t>
       </w:r>
     </w:p>
     <w:p>
@@ -966,6 +1308,38 @@
           <w:rtl w:val="0"/>
         </w:rPr>
         <w:t xml:space="preserve">Secured ’Gold medal’ in ’Ashoka Tech for Change’ event during Inter IIT Tech meet 8.0 2019.</w:t>
+      </w:r>
+    </w:p>
+    <w:p>
+      <w:pPr>
+        <w:numPr>
+          <w:ilvl w:val="0"/>
+          <w:numId w:val="2"/>
+        </w:numPr>
+        <w:ind w:left="360"/>
+        <w:jc w:val="both"/>
+      </w:pPr>
+      <w:r>
+        <w:rPr>
+          <w:rtl w:val="0"/>
+        </w:rPr>
+        <w:t xml:space="preserve">Secured a rank of 1726 out of 200000 aspirants, scored 249/360 in JEE Advanced 2017.</w:t>
+      </w:r>
+    </w:p>
+    <w:p>
+      <w:pPr>
+        <w:numPr>
+          <w:ilvl w:val="0"/>
+          <w:numId w:val="2"/>
+        </w:numPr>
+        <w:ind w:left="360"/>
+        <w:jc w:val="both"/>
+      </w:pPr>
+      <w:r>
+        <w:rPr>
+          <w:rtl w:val="0"/>
+        </w:rPr>
+        <w:t xml:space="preserve">Secured a rank of 2304 out of 1500000 aspirants, scored 254/360 in JEE Mains 2017.</w:t>
       </w:r>
       <w:r>
         <w:rPr>

</xml_diff>

<commit_message>
added known tech stack
</commit_message>
<xml_diff>
--- a/Tech-Resume/Sudeep Sharma Resume Tech.docx
+++ b/Tech-Resume/Sudeep Sharma Resume Tech.docx
@@ -256,9 +256,23 @@
           <w:i w:val="1"/>
           <w:rtl w:val="0"/>
         </w:rPr>
-        <w:t xml:space="preserve">Full Stack Developer</w:t>
+        <w:t xml:space="preserve">Full Stack Developer </w:t>
+      </w:r>
+      <w:r>
+        <w:rPr>
+          <w:b w:val="1"/>
+          <w:i w:val="1"/>
+          <w:rtl w:val="0"/>
+        </w:rPr>
+        <w:t xml:space="preserve">(Node.js, Python, GoLang, AWS, Flask)</w:t>
+      </w:r>
+      <w:r>
+        <w:rPr>
+          <w:i w:val="1"/>
+          <w:rtl w:val="0"/>
+        </w:rPr>
         <w:tab/>
-        <w:t xml:space="preserve">   May 2022 - Present</w:t>
+        <w:t xml:space="preserve">   May 2022 - April 2023</w:t>
       </w:r>
     </w:p>
     <w:p>
@@ -515,7 +529,21 @@
           <w:i w:val="1"/>
           <w:rtl w:val="0"/>
         </w:rPr>
-        <w:t xml:space="preserve">SDE intern</w:t>
+        <w:t xml:space="preserve">SDE intern </w:t>
+      </w:r>
+      <w:r>
+        <w:rPr>
+          <w:b w:val="1"/>
+          <w:i w:val="1"/>
+          <w:rtl w:val="0"/>
+        </w:rPr>
+        <w:t xml:space="preserve">(Augmented Reality, React.js, Unity3d, C#, AWS)</w:t>
+      </w:r>
+      <w:r>
+        <w:rPr>
+          <w:i w:val="1"/>
+          <w:rtl w:val="0"/>
+        </w:rPr>
         <w:tab/>
         <w:t xml:space="preserve">   May 2021 – Feb 2022</w:t>
       </w:r>
@@ -752,7 +780,21 @@
           <w:i w:val="1"/>
           <w:rtl w:val="0"/>
         </w:rPr>
-        <w:t xml:space="preserve">Virtual Reality Development Intern</w:t>
+        <w:t xml:space="preserve">Virtual Reality Development Intern </w:t>
+      </w:r>
+      <w:r>
+        <w:rPr>
+          <w:b w:val="1"/>
+          <w:i w:val="1"/>
+          <w:rtl w:val="0"/>
+        </w:rPr>
+        <w:t xml:space="preserve">( Virtual Reality, OculusVR, Unity3d, C#)</w:t>
+      </w:r>
+      <w:r>
+        <w:rPr>
+          <w:i w:val="1"/>
+          <w:rtl w:val="0"/>
+        </w:rPr>
         <w:tab/>
         <w:t xml:space="preserve">   May 2020 - July 2020</w:t>
       </w:r>

</xml_diff>